<commit_message>
updated q5 and q7
</commit_message>
<xml_diff>
--- a/report.docx
+++ b/report.docx
@@ -24,6 +24,7 @@
       <w:r>
         <w:rPr>
           <w:rFonts w:cs="Arial"/>
+          <w:noProof/>
           <w:rtl/>
         </w:rPr>
         <w:drawing>
@@ -127,6 +128,7 @@
       <w:r>
         <w:rPr>
           <w:rFonts w:cs="Arial"/>
+          <w:noProof/>
           <w:rtl/>
         </w:rPr>
         <w:drawing>
@@ -188,7 +190,81 @@
           <w:rFonts w:hint="cs"/>
           <w:rtl/>
         </w:rPr>
-        <w:t xml:space="preserve"> אנשים אשר היו בעלי ערכים גבוהים יותר בכל הערכים יחדיו  קוטלגו כ </w:t>
+        <w:t xml:space="preserve"> אנשים אשר היו בעלי ערכים גבוהים יותר </w:t>
+      </w:r>
+      <w:r>
+        <w:rPr>
+          <w:rFonts w:hint="cs"/>
+          <w:rtl/>
+        </w:rPr>
+        <w:t>ב 07_</w:t>
+      </w:r>
+      <w:r>
+        <w:rPr>
+          <w:rFonts w:hint="cs"/>
+        </w:rPr>
+        <w:t>PCR</w:t>
+      </w:r>
+      <w:r>
+        <w:rPr>
+          <w:rFonts w:hint="cs"/>
+          <w:rtl/>
+        </w:rPr>
+        <w:t xml:space="preserve"> , 03_</w:t>
+      </w:r>
+      <w:r>
+        <w:rPr>
+          <w:rFonts w:hint="cs"/>
+        </w:rPr>
+        <w:t>PCR</w:t>
+      </w:r>
+      <w:r>
+        <w:rPr>
+          <w:rFonts w:hint="cs"/>
+          <w:rtl/>
+        </w:rPr>
+        <w:t xml:space="preserve"> </w:t>
+      </w:r>
+      <w:r>
+        <w:rPr>
+          <w:rFonts w:hint="cs"/>
+          <w:rtl/>
+        </w:rPr>
+        <w:t xml:space="preserve"> יחדיו </w:t>
+      </w:r>
+      <w:r>
+        <w:rPr>
+          <w:rFonts w:hint="cs"/>
+          <w:rtl/>
+        </w:rPr>
+        <w:t xml:space="preserve"> ונמוכים ב 10_</w:t>
+      </w:r>
+      <w:r>
+        <w:rPr>
+          <w:rFonts w:hint="cs"/>
+        </w:rPr>
+        <w:t>PCR</w:t>
+      </w:r>
+      <w:r>
+        <w:rPr>
+          <w:rFonts w:hint="cs"/>
+          <w:rtl/>
+        </w:rPr>
+        <w:t xml:space="preserve"> קוטלגו כ</w:t>
+      </w:r>
+      <w:r>
+        <w:rPr>
+          <w:rFonts w:hint="cs"/>
+          <w:rtl/>
+        </w:rPr>
+        <w:t>בעלי</w:t>
+      </w:r>
+      <w:r>
+        <w:rPr>
+          <w:rFonts w:hint="cs"/>
+          <w:rtl/>
+        </w:rPr>
+        <w:t xml:space="preserve"> </w:t>
       </w:r>
       <w:r>
         <w:t xml:space="preserve">spread </w:t>
@@ -201,11 +277,89 @@
         <w:t xml:space="preserve"> גבוהה</w:t>
       </w:r>
       <w:r>
+        <w:rPr>
+          <w:rtl/>
+        </w:rPr>
         <w:br/>
       </w:r>
       <w:r>
         <w:rPr>
+          <w:rFonts w:hint="cs"/>
+          <w:rtl/>
+        </w:rPr>
+        <w:t>בנוסף ניתן לראות שהערכים שקוטלגו כ-</w:t>
+      </w:r>
+      <w:r>
+        <w:t xml:space="preserve">spread </w:t>
+      </w:r>
+      <w:r>
+        <w:rPr>
+          <w:rFonts w:hint="cs"/>
+          <w:rtl/>
+        </w:rPr>
+        <w:t xml:space="preserve"> נמוך מרוכזים יחדיו סביב ערכי 03_</w:t>
+      </w:r>
+      <w:r>
+        <w:rPr>
+          <w:rFonts w:hint="cs"/>
+        </w:rPr>
+        <w:t>PCR</w:t>
+      </w:r>
+      <w:r>
+        <w:rPr>
+          <w:rFonts w:hint="cs"/>
+          <w:rtl/>
+        </w:rPr>
+        <w:t xml:space="preserve">  </w:t>
+      </w:r>
+      <w:r>
+        <w:rPr>
+          <w:rFonts w:hint="cs"/>
+          <w:rtl/>
+        </w:rPr>
+        <w:t xml:space="preserve">הקרובים ל-0 , ערכי </w:t>
+      </w:r>
+      <w:r>
+        <w:rPr>
+          <w:rFonts w:hint="cs"/>
+          <w:rtl/>
+        </w:rPr>
+        <w:lastRenderedPageBreak/>
+        <w:t>07_</w:t>
+      </w:r>
+      <w:r>
+        <w:rPr>
+          <w:rFonts w:hint="cs"/>
+        </w:rPr>
+        <w:t>PCR</w:t>
+      </w:r>
+      <w:r>
+        <w:rPr>
+          <w:rFonts w:hint="cs"/>
+          <w:rtl/>
+        </w:rPr>
+        <w:t xml:space="preserve"> ששליליים וערכי 10_</w:t>
+      </w:r>
+      <w:r>
+        <w:rPr>
+          <w:rFonts w:hint="cs"/>
+        </w:rPr>
+        <w:t>PCR</w:t>
+      </w:r>
+      <w:r>
+        <w:rPr>
+          <w:rFonts w:hint="cs"/>
+          <w:rtl/>
+        </w:rPr>
+        <w:t xml:space="preserve"> גדולים</w:t>
+      </w:r>
+      <w:r>
+        <w:br/>
+      </w:r>
+      <w:r>
+        <w:rPr>
           <w:rFonts w:cs="Arial"/>
+          <w:noProof/>
           <w:rtl/>
         </w:rPr>
         <w:drawing>
@@ -252,13 +406,58 @@
           <w:rtl/>
         </w:rPr>
       </w:pPr>
+      <w:r>
+        <w:rPr>
+          <w:rFonts w:hint="cs"/>
+          <w:rtl/>
+        </w:rPr>
+        <w:t xml:space="preserve">רמת הדיוק אותה קיבלנו היא </w:t>
+      </w:r>
+      <w:r>
+        <w:rPr>
+          <w:rFonts w:cs="Arial"/>
+          <w:rtl/>
+        </w:rPr>
+        <w:drawing>
+          <wp:inline distT="0" distB="0" distL="0" distR="0" wp14:anchorId="2A9DB976" wp14:editId="265266C6">
+            <wp:extent cx="5943600" cy="581660"/>
+            <wp:effectExtent l="0" t="0" r="0" b="8890"/>
+            <wp:docPr id="8" name="Picture 8"/>
+            <wp:cNvGraphicFramePr>
+              <a:graphicFrameLocks xmlns:a="http://schemas.openxmlformats.org/drawingml/2006/main" noChangeAspect="1"/>
+            </wp:cNvGraphicFramePr>
+            <a:graphic xmlns:a="http://schemas.openxmlformats.org/drawingml/2006/main">
+              <a:graphicData uri="http://schemas.openxmlformats.org/drawingml/2006/picture">
+                <pic:pic xmlns:pic="http://schemas.openxmlformats.org/drawingml/2006/picture">
+                  <pic:nvPicPr>
+                    <pic:cNvPr id="1" name=""/>
+                    <pic:cNvPicPr/>
+                  </pic:nvPicPr>
+                  <pic:blipFill>
+                    <a:blip r:embed="rId8"/>
+                    <a:stretch>
+                      <a:fillRect/>
+                    </a:stretch>
+                  </pic:blipFill>
+                  <pic:spPr>
+                    <a:xfrm>
+                      <a:off x="0" y="0"/>
+                      <a:ext cx="5943600" cy="581660"/>
+                    </a:xfrm>
+                    <a:prstGeom prst="rect">
+                      <a:avLst/>
+                    </a:prstGeom>
+                  </pic:spPr>
+                </pic:pic>
+              </a:graphicData>
+            </a:graphic>
+          </wp:inline>
+        </w:drawing>
+      </w:r>
     </w:p>
     <w:p>
       <w:pPr>
         <w:bidi/>
-        <w:rPr>
-          <w:rFonts w:hint="cs"/>
-        </w:rPr>
       </w:pPr>
     </w:p>
     <w:p>
@@ -290,7 +489,7 @@
                     <pic:cNvPicPr/>
                   </pic:nvPicPr>
                   <pic:blipFill>
-                    <a:blip r:embed="rId8"/>
+                    <a:blip r:embed="rId9"/>
                     <a:stretch>
                       <a:fillRect/>
                     </a:stretch>
@@ -551,7 +750,19 @@
                 <w:rPr>
                   <w:rFonts w:ascii="Cambria Math" w:eastAsiaTheme="minorEastAsia" w:hAnsi="Cambria Math"/>
                 </w:rPr>
-                <m:t>x-20</m:t>
+                <m:t>x</m:t>
+              </m:r>
+              <m:r>
+                <w:rPr>
+                  <w:rFonts w:ascii="Cambria Math" w:eastAsiaTheme="minorEastAsia" w:hAnsi="Cambria Math"/>
+                </w:rPr>
+                <m:t>-</m:t>
+              </m:r>
+              <m:r>
+                <w:rPr>
+                  <w:rFonts w:ascii="Cambria Math" w:eastAsiaTheme="minorEastAsia" w:hAnsi="Cambria Math"/>
+                </w:rPr>
+                <m:t>20</m:t>
               </m:r>
             </m:num>
             <m:den>
@@ -938,7 +1149,15 @@
           <w:rFonts w:eastAsiaTheme="minorEastAsia" w:hint="cs"/>
           <w:rtl/>
         </w:rPr>
-        <w:t>ההיתרון הבולט של שיטה זו היא שחישוב מרחק של דוגמה מדוגמה אחרת נעשה באופן המתייחס באופן שווה לכל התכונות ובכך יכול למנוע טעויות.</w:t>
+        <w:t xml:space="preserve">ההיתרון הבולט של שיטה זו היא שחישוב מרחק של דוגמה מדוגמה אחרת נעשה באופן המתייחס באופן שווה </w:t>
+      </w:r>
+      <w:r>
+        <w:rPr>
+          <w:rFonts w:eastAsiaTheme="minorEastAsia" w:hint="cs"/>
+          <w:rtl/>
+        </w:rPr>
+        <w:lastRenderedPageBreak/>
+        <w:t>לכל התכונות ובכך יכול למנוע טעויות.</w:t>
       </w:r>
       <w:r>
         <w:rPr>
@@ -988,13 +1207,392 @@
       <w:r>
         <w:rPr>
           <w:rFonts w:eastAsiaTheme="minorEastAsia" w:cs="Arial"/>
+          <w:noProof/>
           <w:rtl/>
         </w:rPr>
         <w:drawing>
           <wp:inline distT="0" distB="0" distL="0" distR="0" wp14:anchorId="7EA89386" wp14:editId="339CBB03">
             <wp:extent cx="5943600" cy="1299210"/>
             <wp:effectExtent l="0" t="0" r="0" b="0"/>
-            <wp:docPr id="6" name="Picture 6"/>
+            <wp:docPr id="6" name="Picture 6" descr="Graphical user interface, text&#10;&#10;Description automatically generated"/>
+            <wp:cNvGraphicFramePr>
+              <a:graphicFrameLocks xmlns:a="http://schemas.openxmlformats.org/drawingml/2006/main" noChangeAspect="1"/>
+            </wp:cNvGraphicFramePr>
+            <a:graphic xmlns:a="http://schemas.openxmlformats.org/drawingml/2006/main">
+              <a:graphicData uri="http://schemas.openxmlformats.org/drawingml/2006/picture">
+                <pic:pic xmlns:pic="http://schemas.openxmlformats.org/drawingml/2006/picture">
+                  <pic:nvPicPr>
+                    <pic:cNvPr id="6" name="Picture 6" descr="Graphical user interface, text&#10;&#10;Description automatically generated"/>
+                    <pic:cNvPicPr/>
+                  </pic:nvPicPr>
+                  <pic:blipFill>
+                    <a:blip r:embed="rId10"/>
+                    <a:stretch>
+                      <a:fillRect/>
+                    </a:stretch>
+                  </pic:blipFill>
+                  <pic:spPr>
+                    <a:xfrm>
+                      <a:off x="0" y="0"/>
+                      <a:ext cx="5943600" cy="1299210"/>
+                    </a:xfrm>
+                    <a:prstGeom prst="rect">
+                      <a:avLst/>
+                    </a:prstGeom>
+                  </pic:spPr>
+                </pic:pic>
+              </a:graphicData>
+            </a:graphic>
+          </wp:inline>
+        </w:drawing>
+      </w:r>
+    </w:p>
+    <w:p>
+      <w:pPr>
+        <w:bidi/>
+        <w:rPr>
+          <w:rFonts w:eastAsiaTheme="minorEastAsia"/>
+          <w:rtl/>
+        </w:rPr>
+      </w:pPr>
+      <w:r>
+        <w:rPr>
+          <w:rFonts w:eastAsiaTheme="minorEastAsia" w:hint="cs"/>
+          <w:rtl/>
+        </w:rPr>
+        <w:t>לאחר נירמול הערכים באופן הבא :</w:t>
+      </w:r>
+    </w:p>
+    <w:p>
+      <w:pPr>
+        <w:bidi/>
+        <w:rPr>
+          <w:rFonts w:eastAsiaTheme="minorEastAsia"/>
+        </w:rPr>
+      </w:pPr>
+      <w:r>
+        <w:rPr>
+          <w:rFonts w:eastAsiaTheme="minorEastAsia"/>
+        </w:rPr>
+        <w:t xml:space="preserve">PCR_03 </w:t>
+      </w:r>
+      <w:r>
+        <w:rPr>
+          <w:rFonts w:eastAsiaTheme="minorEastAsia" w:hint="cs"/>
+          <w:rtl/>
+        </w:rPr>
+        <w:t xml:space="preserve"> בעזרת </w:t>
+      </w:r>
+      <w:r>
+        <w:rPr>
+          <w:rFonts w:eastAsiaTheme="minorEastAsia"/>
+        </w:rPr>
+        <w:t>z-score</w:t>
+      </w:r>
+      <w:r>
+        <w:rPr>
+          <w:rFonts w:eastAsiaTheme="minorEastAsia"/>
+        </w:rPr>
+        <w:br/>
+        <w:t>PCR_07</w:t>
+      </w:r>
+      <w:r>
+        <w:rPr>
+          <w:rFonts w:eastAsiaTheme="minorEastAsia" w:hint="cs"/>
+          <w:rtl/>
+        </w:rPr>
+        <w:t xml:space="preserve"> בעזרת </w:t>
+      </w:r>
+      <w:r>
+        <w:rPr>
+          <w:rFonts w:eastAsiaTheme="minorEastAsia"/>
+        </w:rPr>
+        <w:t>z-score</w:t>
+      </w:r>
+      <w:r>
+        <w:rPr>
+          <w:rFonts w:eastAsiaTheme="minorEastAsia"/>
+        </w:rPr>
+        <w:br/>
+        <w:t xml:space="preserve">PCR_10 </w:t>
+      </w:r>
+      <w:r>
+        <w:rPr>
+          <w:rFonts w:eastAsiaTheme="minorEastAsia" w:hint="cs"/>
+          <w:rtl/>
+        </w:rPr>
+        <w:t xml:space="preserve"> בעזרת </w:t>
+      </w:r>
+      <w:r>
+        <w:rPr>
+          <w:rFonts w:eastAsiaTheme="minorEastAsia"/>
+        </w:rPr>
+        <w:t xml:space="preserve">z-score </w:t>
+      </w:r>
+    </w:p>
+    <w:p>
+      <w:pPr>
+        <w:bidi/>
+        <w:rPr>
+          <w:noProof/>
+          <w:rtl/>
+        </w:rPr>
+      </w:pPr>
+      <w:r>
+        <w:rPr>
+          <w:rFonts w:eastAsiaTheme="minorEastAsia" w:hint="cs"/>
+          <w:rtl/>
+        </w:rPr>
+        <w:t>קיבלנו את התוצאה הבאה:</w:t>
+      </w:r>
+      <w:r>
+        <w:rPr>
+          <w:noProof/>
+        </w:rPr>
+        <w:t xml:space="preserve"> </w:t>
+      </w:r>
+      <w:r>
+        <w:rPr>
+          <w:rFonts w:eastAsiaTheme="minorEastAsia" w:cs="Arial"/>
+          <w:rtl/>
+        </w:rPr>
+        <w:drawing>
+          <wp:inline distT="0" distB="0" distL="0" distR="0" wp14:anchorId="7623418A" wp14:editId="41962F2A">
+            <wp:extent cx="4867954" cy="647790"/>
+            <wp:effectExtent l="0" t="0" r="8890" b="0"/>
+            <wp:docPr id="9" name="Picture 9" descr="Logo&#10;&#10;Description automatically generated"/>
+            <wp:cNvGraphicFramePr>
+              <a:graphicFrameLocks xmlns:a="http://schemas.openxmlformats.org/drawingml/2006/main" noChangeAspect="1"/>
+            </wp:cNvGraphicFramePr>
+            <a:graphic xmlns:a="http://schemas.openxmlformats.org/drawingml/2006/main">
+              <a:graphicData uri="http://schemas.openxmlformats.org/drawingml/2006/picture">
+                <pic:pic xmlns:pic="http://schemas.openxmlformats.org/drawingml/2006/picture">
+                  <pic:nvPicPr>
+                    <pic:cNvPr id="9" name="Picture 9" descr="Logo&#10;&#10;Description automatically generated"/>
+                    <pic:cNvPicPr/>
+                  </pic:nvPicPr>
+                  <pic:blipFill>
+                    <a:blip r:embed="rId11"/>
+                    <a:stretch>
+                      <a:fillRect/>
+                    </a:stretch>
+                  </pic:blipFill>
+                  <pic:spPr>
+                    <a:xfrm>
+                      <a:off x="0" y="0"/>
+                      <a:ext cx="4867954" cy="647790"/>
+                    </a:xfrm>
+                    <a:prstGeom prst="rect">
+                      <a:avLst/>
+                    </a:prstGeom>
+                  </pic:spPr>
+                </pic:pic>
+              </a:graphicData>
+            </a:graphic>
+          </wp:inline>
+        </w:drawing>
+      </w:r>
+    </w:p>
+    <w:p>
+      <w:pPr>
+        <w:bidi/>
+        <w:rPr>
+          <w:noProof/>
+          <w:rtl/>
+        </w:rPr>
+      </w:pPr>
+      <w:r>
+        <w:rPr>
+          <w:rFonts w:hint="cs"/>
+          <w:noProof/>
+          <w:rtl/>
+        </w:rPr>
+        <w:t xml:space="preserve">אך כשאעברנו את הנירמול של </w:t>
+      </w:r>
+      <w:r>
+        <w:rPr>
+          <w:noProof/>
+        </w:rPr>
+        <w:t xml:space="preserve">PCR_07  </w:t>
+      </w:r>
+      <w:r>
+        <w:rPr>
+          <w:rFonts w:hint="cs"/>
+          <w:noProof/>
+          <w:rtl/>
+        </w:rPr>
+        <w:t xml:space="preserve"> ו </w:t>
+      </w:r>
+      <w:r>
+        <w:rPr>
+          <w:noProof/>
+          <w:rtl/>
+        </w:rPr>
+        <w:t>–</w:t>
+      </w:r>
+      <w:r>
+        <w:rPr>
+          <w:rFonts w:hint="cs"/>
+          <w:noProof/>
+          <w:rtl/>
+        </w:rPr>
+        <w:t xml:space="preserve"> </w:t>
+      </w:r>
+      <w:r>
+        <w:rPr>
+          <w:noProof/>
+        </w:rPr>
+        <w:t xml:space="preserve">PCR_10 </w:t>
+      </w:r>
+      <w:r>
+        <w:rPr>
+          <w:rFonts w:hint="cs"/>
+          <w:noProof/>
+          <w:rtl/>
+        </w:rPr>
+        <w:t xml:space="preserve"> לפי </w:t>
+      </w:r>
+      <w:r>
+        <w:rPr>
+          <w:noProof/>
+        </w:rPr>
+        <w:t xml:space="preserve">min-max </w:t>
+      </w:r>
+      <w:r>
+        <w:rPr>
+          <w:rFonts w:hint="cs"/>
+          <w:noProof/>
+          <w:rtl/>
+        </w:rPr>
+        <w:t xml:space="preserve"> התקבלה רמת הדיוק הבאה </w:t>
+      </w:r>
+      <w:r>
+        <w:rPr>
+          <w:noProof/>
+          <w:rtl/>
+        </w:rPr>
+        <w:br/>
+      </w:r>
+      <w:r>
+        <w:rPr>
+          <w:rFonts w:cs="Arial"/>
+          <w:noProof/>
+          <w:rtl/>
+        </w:rPr>
+        <w:drawing>
+          <wp:inline distT="0" distB="0" distL="0" distR="0" wp14:anchorId="040EBC48" wp14:editId="4459B840">
+            <wp:extent cx="1381318" cy="695422"/>
+            <wp:effectExtent l="0" t="0" r="9525" b="9525"/>
+            <wp:docPr id="10" name="Picture 10" descr="A picture containing text, device, gauge, meter&#10;&#10;Description automatically generated"/>
+            <wp:cNvGraphicFramePr>
+              <a:graphicFrameLocks xmlns:a="http://schemas.openxmlformats.org/drawingml/2006/main" noChangeAspect="1"/>
+            </wp:cNvGraphicFramePr>
+            <a:graphic xmlns:a="http://schemas.openxmlformats.org/drawingml/2006/main">
+              <a:graphicData uri="http://schemas.openxmlformats.org/drawingml/2006/picture">
+                <pic:pic xmlns:pic="http://schemas.openxmlformats.org/drawingml/2006/picture">
+                  <pic:nvPicPr>
+                    <pic:cNvPr id="10" name="Picture 10" descr="A picture containing text, device, gauge, meter&#10;&#10;Description automatically generated"/>
+                    <pic:cNvPicPr/>
+                  </pic:nvPicPr>
+                  <pic:blipFill>
+                    <a:blip r:embed="rId12"/>
+                    <a:stretch>
+                      <a:fillRect/>
+                    </a:stretch>
+                  </pic:blipFill>
+                  <pic:spPr>
+                    <a:xfrm>
+                      <a:off x="0" y="0"/>
+                      <a:ext cx="1381318" cy="695422"/>
+                    </a:xfrm>
+                    <a:prstGeom prst="rect">
+                      <a:avLst/>
+                    </a:prstGeom>
+                  </pic:spPr>
+                </pic:pic>
+              </a:graphicData>
+            </a:graphic>
+          </wp:inline>
+        </w:drawing>
+      </w:r>
+    </w:p>
+    <w:p>
+      <w:pPr>
+        <w:bidi/>
+        <w:rPr>
+          <w:noProof/>
+          <w:rtl/>
+        </w:rPr>
+      </w:pPr>
+      <w:r>
+        <w:rPr>
+          <w:rFonts w:hint="cs"/>
+          <w:noProof/>
+          <w:rtl/>
+        </w:rPr>
+        <w:t>על סט האימון</w:t>
+      </w:r>
+    </w:p>
+    <w:p>
+      <w:pPr>
+        <w:bidi/>
+        <w:rPr>
+          <w:noProof/>
+          <w:rtl/>
+        </w:rPr>
+      </w:pPr>
+      <w:r>
+        <w:rPr>
+          <w:rFonts w:hint="cs"/>
+          <w:noProof/>
+          <w:rtl/>
+        </w:rPr>
+        <w:t>ההבדל בתוצאות הגיעה בשל הבדיקת מרחק מתוצאות שונות לפי  הערכים, מכיוון שהבדל בערך אחד בצורה קיצונית יכל לגרום לקרבה לפי ערך זה למרות שקרבה זו לא באמת קיימת . (כי התוצאה מרחק היא בחד מימד ולא לפי כל תכונה בנפרד).</w:t>
+      </w:r>
+      <w:r>
+        <w:rPr>
+          <w:noProof/>
+          <w:rtl/>
+        </w:rPr>
+        <w:br/>
+      </w:r>
+      <w:r>
+        <w:rPr>
+          <w:rFonts w:hint="cs"/>
+          <w:noProof/>
+          <w:rtl/>
+        </w:rPr>
+        <w:t>ולכן נרמול הערכים, ובכך לתת לכל תכונה השפעה יחסית זהה על המרחק מאפשר להגיע לרמת דיוק גבוהה יותר</w:t>
+      </w:r>
+      <w:r>
+        <w:rPr>
+          <w:rFonts w:hint="cs"/>
+          <w:noProof/>
+          <w:rtl/>
+        </w:rPr>
+        <w:t>.</w:t>
+      </w:r>
+    </w:p>
+    <w:p>
+      <w:pPr>
+        <w:bidi/>
+        <w:rPr>
+          <w:rFonts w:hint="cs"/>
+          <w:noProof/>
+          <w:rtl/>
+        </w:rPr>
+      </w:pPr>
+      <w:r>
+        <w:rPr>
+          <w:rFonts w:cs="Arial"/>
+          <w:noProof/>
+          <w:rtl/>
+        </w:rPr>
+        <w:drawing>
+          <wp:inline distT="0" distB="0" distL="0" distR="0" wp14:anchorId="78D0601A" wp14:editId="1FAB1E51">
+            <wp:extent cx="5943600" cy="1611630"/>
+            <wp:effectExtent l="0" t="0" r="0" b="7620"/>
+            <wp:docPr id="11" name="Picture 11"/>
             <wp:cNvGraphicFramePr>
               <a:graphicFrameLocks xmlns:a="http://schemas.openxmlformats.org/drawingml/2006/main" noChangeAspect="1"/>
             </wp:cNvGraphicFramePr>
@@ -1006,7 +1604,7 @@
                     <pic:cNvPicPr/>
                   </pic:nvPicPr>
                   <pic:blipFill>
-                    <a:blip r:embed="rId9"/>
+                    <a:blip r:embed="rId13"/>
                     <a:stretch>
                       <a:fillRect/>
                     </a:stretch>
@@ -1014,7 +1612,7 @@
                   <pic:spPr>
                     <a:xfrm>
                       <a:off x="0" y="0"/>
-                      <a:ext cx="5943600" cy="1299210"/>
+                      <a:ext cx="5943600" cy="1611630"/>
                     </a:xfrm>
                     <a:prstGeom prst="rect">
                       <a:avLst/>

</xml_diff>